<commit_message>
Alterado alguns detalhes do Resumo
</commit_message>
<xml_diff>
--- a/Documentos/CicloDeVidaSoftware.docx
+++ b/Documentos/CicloDeVidaSoftware.docx
@@ -10,15 +10,61 @@
           <w:szCs w:val="24"/>
         </w:rPr>
       </w:pPr>
-      <w:bookmarkStart w:id="0" w:name="_GoBack"/>
-      <w:bookmarkEnd w:id="0"/>
-      <w:r>
-        <w:rPr>
-          <w:rFonts w:ascii="Arial" w:hAnsi="Arial" w:cs="Arial"/>
-          <w:sz w:val="24"/>
-          <w:szCs w:val="24"/>
-        </w:rPr>
-        <w:t xml:space="preserve">O ciclo de vida que estará sendo utilizado para desenvolvimento do software, será o de Prototipagem, para facilitar o entendimento dos requisitos capturados do cliente através da construção de exemplares. </w:t>
+      <w:r>
+        <w:rPr>
+          <w:rFonts w:ascii="Arial" w:hAnsi="Arial" w:cs="Arial"/>
+          <w:sz w:val="24"/>
+          <w:szCs w:val="24"/>
+        </w:rPr>
+        <w:t>O ciclo de vida que estará sendo utilizado para desenvolvimento do software</w:t>
+      </w:r>
+      <w:r>
+        <w:rPr>
+          <w:rFonts w:ascii="Arial" w:hAnsi="Arial" w:cs="Arial"/>
+          <w:sz w:val="24"/>
+          <w:szCs w:val="24"/>
+        </w:rPr>
+        <w:t xml:space="preserve"> </w:t>
+      </w:r>
+      <w:r>
+        <w:rPr>
+          <w:rFonts w:ascii="Arial" w:hAnsi="Arial" w:cs="Arial"/>
+          <w:sz w:val="24"/>
+          <w:szCs w:val="24"/>
+        </w:rPr>
+        <w:t xml:space="preserve">será o de Prototipagem, </w:t>
+      </w:r>
+      <w:r>
+        <w:rPr>
+          <w:rFonts w:ascii="Arial" w:hAnsi="Arial" w:cs="Arial"/>
+          <w:sz w:val="24"/>
+          <w:szCs w:val="24"/>
+        </w:rPr>
+        <w:t xml:space="preserve">tendo como objetivo </w:t>
+      </w:r>
+      <w:r>
+        <w:rPr>
+          <w:rFonts w:ascii="Arial" w:hAnsi="Arial" w:cs="Arial"/>
+          <w:sz w:val="24"/>
+          <w:szCs w:val="24"/>
+        </w:rPr>
+        <w:t>facilitar o entendimento dos requisitos capturados do cliente através da construção de exemplares</w:t>
+      </w:r>
+      <w:r>
+        <w:rPr>
+          <w:rFonts w:ascii="Arial" w:hAnsi="Arial" w:cs="Arial"/>
+          <w:sz w:val="24"/>
+          <w:szCs w:val="24"/>
+        </w:rPr>
+        <w:t xml:space="preserve"> (telas e funcionalidades) do software</w:t>
+      </w:r>
+      <w:r>
+        <w:rPr>
+          <w:rFonts w:ascii="Arial" w:hAnsi="Arial" w:cs="Arial"/>
+          <w:sz w:val="24"/>
+          <w:szCs w:val="24"/>
+        </w:rPr>
+        <w:t xml:space="preserve">. </w:t>
       </w:r>
       <w:r>
         <w:rPr>
@@ -35,7 +81,103 @@
           <w:szCs w:val="24"/>
         </w:rPr>
         <w:br/>
-        <w:t>Um dos diferenciais desse ciclo, será a criação de funcionalidades com telas interativas para o usuário e equipe de desenvolvimento, a fim de colecionar eles, sendo operacionais ou não, para continuar com uma evolução do sistema, mesmo que no futuro ambos sejam descartados.</w:t>
+        <w:t xml:space="preserve">Um dos diferenciais desse </w:t>
+      </w:r>
+      <w:r>
+        <w:rPr>
+          <w:rFonts w:ascii="Arial" w:hAnsi="Arial" w:cs="Arial"/>
+          <w:sz w:val="24"/>
+          <w:szCs w:val="24"/>
+        </w:rPr>
+        <w:t>modelo</w:t>
+      </w:r>
+      <w:r>
+        <w:rPr>
+          <w:rFonts w:ascii="Arial" w:hAnsi="Arial" w:cs="Arial"/>
+          <w:sz w:val="24"/>
+          <w:szCs w:val="24"/>
+        </w:rPr>
+        <w:t xml:space="preserve"> será a criação de funcionalidades com telas interativas para o usuário e equipe de desenvolvimento, a fim de colecionar </w:t>
+      </w:r>
+      <w:r>
+        <w:rPr>
+          <w:rFonts w:ascii="Arial" w:hAnsi="Arial" w:cs="Arial"/>
+          <w:sz w:val="24"/>
+          <w:szCs w:val="24"/>
+        </w:rPr>
+        <w:t>o máximo de informações e protótipos possíveis</w:t>
+      </w:r>
+      <w:r>
+        <w:rPr>
+          <w:rFonts w:ascii="Arial" w:hAnsi="Arial" w:cs="Arial"/>
+          <w:sz w:val="24"/>
+          <w:szCs w:val="24"/>
+        </w:rPr>
+        <w:t>, sendo operacionais ou não</w:t>
+      </w:r>
+      <w:r>
+        <w:rPr>
+          <w:rFonts w:ascii="Arial" w:hAnsi="Arial" w:cs="Arial"/>
+          <w:sz w:val="24"/>
+          <w:szCs w:val="24"/>
+        </w:rPr>
+        <w:t>.</w:t>
+      </w:r>
+      <w:r>
+        <w:rPr>
+          <w:rFonts w:ascii="Arial" w:hAnsi="Arial" w:cs="Arial"/>
+          <w:sz w:val="24"/>
+          <w:szCs w:val="24"/>
+        </w:rPr>
+        <w:t xml:space="preserve"> </w:t>
+      </w:r>
+      <w:r>
+        <w:rPr>
+          <w:rFonts w:ascii="Arial" w:hAnsi="Arial" w:cs="Arial"/>
+          <w:sz w:val="24"/>
+          <w:szCs w:val="24"/>
+        </w:rPr>
+        <w:t xml:space="preserve">Assim podendo manter uma </w:t>
+      </w:r>
+      <w:r>
+        <w:rPr>
+          <w:rFonts w:ascii="Arial" w:hAnsi="Arial" w:cs="Arial"/>
+          <w:sz w:val="24"/>
+          <w:szCs w:val="24"/>
+        </w:rPr>
+        <w:t xml:space="preserve">evolução </w:t>
+      </w:r>
+      <w:r>
+        <w:rPr>
+          <w:rFonts w:ascii="Arial" w:hAnsi="Arial" w:cs="Arial"/>
+          <w:sz w:val="24"/>
+          <w:szCs w:val="24"/>
+        </w:rPr>
+        <w:t xml:space="preserve">contínua </w:t>
+      </w:r>
+      <w:r>
+        <w:rPr>
+          <w:rFonts w:ascii="Arial" w:hAnsi="Arial" w:cs="Arial"/>
+          <w:sz w:val="24"/>
+          <w:szCs w:val="24"/>
+        </w:rPr>
+        <w:t xml:space="preserve">do sistema, mesmo que no futuro </w:t>
+      </w:r>
+      <w:r>
+        <w:rPr>
+          <w:rFonts w:ascii="Arial" w:hAnsi="Arial" w:cs="Arial"/>
+          <w:sz w:val="24"/>
+          <w:szCs w:val="24"/>
+        </w:rPr>
+        <w:t xml:space="preserve">alguns exemplares </w:t>
+      </w:r>
+      <w:r>
+        <w:rPr>
+          <w:rFonts w:ascii="Arial" w:hAnsi="Arial" w:cs="Arial"/>
+          <w:sz w:val="24"/>
+          <w:szCs w:val="24"/>
+        </w:rPr>
+        <w:t>sejam descartados.</w:t>
       </w:r>
     </w:p>
     <w:p>
@@ -52,7 +194,73 @@
           <w:sz w:val="24"/>
           <w:szCs w:val="24"/>
         </w:rPr>
-        <w:t xml:space="preserve">Para ter o feedback do cliente, iremos disponibilizar telas em um determinado período acordado para que haja testes e experimentos, e a partir deste passo, o cliente irá esclarecer o que não foi bem interpretado na coleta de requisitos, aprofundando alguns conceitos e descobrindo mais detalhes da real necessidade do negócio. A partir deste feedback, novos requisitos serão coletados e consequentemente o projeto irá ganhar maior profundidade. Nossa equipe de desenvolvimento e análise continuará apresentando mais protótipos e modelos, assim instigando a participação do cliente do início ao fim do projeto. </w:t>
+        <w:t>Neste processo será essencial o feedback do cliente</w:t>
+      </w:r>
+      <w:r>
+        <w:rPr>
+          <w:rFonts w:ascii="Arial" w:hAnsi="Arial" w:cs="Arial"/>
+          <w:sz w:val="24"/>
+          <w:szCs w:val="24"/>
+        </w:rPr>
+        <w:t>,</w:t>
+      </w:r>
+      <w:r>
+        <w:rPr>
+          <w:rFonts w:ascii="Arial" w:hAnsi="Arial" w:cs="Arial"/>
+          <w:sz w:val="24"/>
+          <w:szCs w:val="24"/>
+        </w:rPr>
+        <w:t xml:space="preserve"> pois</w:t>
+      </w:r>
+      <w:r>
+        <w:rPr>
+          <w:rFonts w:ascii="Arial" w:hAnsi="Arial" w:cs="Arial"/>
+          <w:sz w:val="24"/>
+          <w:szCs w:val="24"/>
+        </w:rPr>
+        <w:t xml:space="preserve"> iremos disponibilizar telas em um determinado período acordado </w:t>
+      </w:r>
+      <w:r>
+        <w:rPr>
+          <w:rFonts w:ascii="Arial" w:hAnsi="Arial" w:cs="Arial"/>
+          <w:sz w:val="24"/>
+          <w:szCs w:val="24"/>
+        </w:rPr>
+        <w:t xml:space="preserve">com o mesmo, </w:t>
+      </w:r>
+      <w:r>
+        <w:rPr>
+          <w:rFonts w:ascii="Arial" w:hAnsi="Arial" w:cs="Arial"/>
+          <w:sz w:val="24"/>
+          <w:szCs w:val="24"/>
+        </w:rPr>
+        <w:t xml:space="preserve">para que haja testes e experimentos, e a partir deste passo, o cliente irá esclarecer o que não foi bem interpretado na coleta de requisitos, aprofundando alguns conceitos e descobrindo mais detalhes da real necessidade do negócio. A partir deste feedback, novos requisitos serão coletados e consequentemente o projeto irá ganhar maior profundidade. </w:t>
+      </w:r>
+      <w:r>
+        <w:rPr>
+          <w:rFonts w:ascii="Arial" w:hAnsi="Arial" w:cs="Arial"/>
+          <w:sz w:val="24"/>
+          <w:szCs w:val="24"/>
+        </w:rPr>
+        <w:t>Posteriormente a</w:t>
+      </w:r>
+      <w:r>
+        <w:rPr>
+          <w:rFonts w:ascii="Arial" w:hAnsi="Arial" w:cs="Arial"/>
+          <w:sz w:val="24"/>
+          <w:szCs w:val="24"/>
+        </w:rPr>
+        <w:t xml:space="preserve"> equipe de desenvolvimento e análise continuará apresentando mais protótipos e modelos, assim instigando a participação do cliente do início ao fim do projeto.</w:t>
+      </w:r>
+      <w:bookmarkStart w:id="0" w:name="_GoBack"/>
+      <w:bookmarkEnd w:id="0"/>
+      <w:r>
+        <w:rPr>
+          <w:rFonts w:ascii="Arial" w:hAnsi="Arial" w:cs="Arial"/>
+          <w:sz w:val="24"/>
+          <w:szCs w:val="24"/>
+        </w:rPr>
+        <w:t xml:space="preserve"> </w:t>
       </w:r>
     </w:p>
     <w:sectPr>

</xml_diff>